<commit_message>
bab3 tinggal design sistem, bab 4 done, bab 5 belum listing coding, bab 2 tinjauan pustaka belum
</commit_message>
<xml_diff>
--- a/Contoh Penulisan BAB III.docx
+++ b/Contoh Penulisan BAB III.docx
@@ -887,14 +887,16 @@
         <w:rPr>
           <w:rFonts w:ascii="Times New Roman" w:hAnsi="Times New Roman" w:cs="Times New Roman"/>
           <w:b/>
-          <w:sz w:val="24"/>
-          <w:szCs w:val="24"/>
-        </w:rPr>
-      </w:pPr>
-      <w:r>
-        <w:rPr>
-          <w:rFonts w:ascii="Times New Roman" w:hAnsi="Times New Roman" w:cs="Times New Roman"/>
-          <w:b/>
+          <w:color w:val="FF0000"/>
+          <w:sz w:val="24"/>
+          <w:szCs w:val="24"/>
+        </w:rPr>
+      </w:pPr>
+      <w:r>
+        <w:rPr>
+          <w:rFonts w:ascii="Times New Roman" w:hAnsi="Times New Roman" w:cs="Times New Roman"/>
+          <w:b/>
+          <w:color w:val="FF0000"/>
           <w:sz w:val="24"/>
           <w:szCs w:val="24"/>
         </w:rPr>
@@ -908,13 +910,15 @@
         <w:jc w:val="both"/>
         <w:rPr>
           <w:rFonts w:ascii="Times New Roman" w:hAnsi="Times New Roman" w:cs="Times New Roman"/>
-          <w:sz w:val="24"/>
-          <w:szCs w:val="24"/>
-        </w:rPr>
-      </w:pPr>
-      <w:r>
-        <w:rPr>
-          <w:rFonts w:ascii="Times New Roman" w:hAnsi="Times New Roman" w:cs="Times New Roman"/>
+          <w:color w:val="FF0000"/>
+          <w:sz w:val="24"/>
+          <w:szCs w:val="24"/>
+        </w:rPr>
+      </w:pPr>
+      <w:r>
+        <w:rPr>
+          <w:rFonts w:ascii="Times New Roman" w:hAnsi="Times New Roman" w:cs="Times New Roman"/>
+          <w:color w:val="FF0000"/>
           <w:sz w:val="24"/>
           <w:szCs w:val="24"/>
         </w:rPr>
@@ -965,14 +969,16 @@
         <w:rPr>
           <w:rFonts w:ascii="Times New Roman" w:hAnsi="Times New Roman" w:cs="Times New Roman"/>
           <w:b/>
-          <w:sz w:val="24"/>
-          <w:szCs w:val="24"/>
-        </w:rPr>
-      </w:pPr>
-      <w:r>
-        <w:rPr>
-          <w:rFonts w:ascii="Times New Roman" w:hAnsi="Times New Roman" w:cs="Times New Roman"/>
-          <w:b/>
+          <w:color w:val="FF0000"/>
+          <w:sz w:val="24"/>
+          <w:szCs w:val="24"/>
+        </w:rPr>
+      </w:pPr>
+      <w:r>
+        <w:rPr>
+          <w:rFonts w:ascii="Times New Roman" w:hAnsi="Times New Roman" w:cs="Times New Roman"/>
+          <w:b/>
+          <w:color w:val="FF0000"/>
           <w:sz w:val="24"/>
           <w:szCs w:val="24"/>
         </w:rPr>
@@ -993,6 +999,7 @@
       <w:r>
         <w:rPr>
           <w:rFonts w:ascii="Times New Roman" w:hAnsi="Times New Roman" w:cs="Times New Roman"/>
+          <w:color w:val="FF0000"/>
           <w:sz w:val="24"/>
           <w:szCs w:val="24"/>
         </w:rPr>
@@ -1002,23 +1009,16 @@
         <w:rPr>
           <w:rFonts w:ascii="Times New Roman" w:hAnsi="Times New Roman" w:cs="Times New Roman"/>
           <w:b/>
-          <w:sz w:val="24"/>
-          <w:szCs w:val="24"/>
-        </w:rPr>
-        <w:t>White Box Testing</w:t>
-      </w:r>
-      <w:r>
-        <w:rPr>
-          <w:rFonts w:ascii="Times New Roman" w:hAnsi="Times New Roman" w:cs="Times New Roman"/>
-          <w:b/>
-          <w:sz w:val="24"/>
-          <w:szCs w:val="24"/>
-        </w:rPr>
-        <w:t xml:space="preserve"> </w:t>
-      </w:r>
-      <w:r>
-        <w:rPr>
-          <w:rFonts w:ascii="Times New Roman" w:hAnsi="Times New Roman" w:cs="Times New Roman"/>
+          <w:color w:val="FF0000"/>
+          <w:sz w:val="24"/>
+          <w:szCs w:val="24"/>
+        </w:rPr>
+        <w:t xml:space="preserve">White Box Testing </w:t>
+      </w:r>
+      <w:r>
+        <w:rPr>
+          <w:rFonts w:ascii="Times New Roman" w:hAnsi="Times New Roman" w:cs="Times New Roman"/>
+          <w:color w:val="FF0000"/>
           <w:sz w:val="24"/>
           <w:szCs w:val="24"/>
         </w:rPr>
@@ -1028,19 +1028,11 @@
         <w:rPr>
           <w:rFonts w:ascii="Times New Roman" w:hAnsi="Times New Roman" w:cs="Times New Roman"/>
           <w:b/>
-          <w:sz w:val="24"/>
-          <w:szCs w:val="24"/>
-        </w:rPr>
-        <w:t>Black</w:t>
-      </w:r>
-      <w:r>
-        <w:rPr>
-          <w:rFonts w:ascii="Times New Roman" w:hAnsi="Times New Roman" w:cs="Times New Roman"/>
-          <w:b/>
-          <w:sz w:val="24"/>
-          <w:szCs w:val="24"/>
-        </w:rPr>
-        <w:t xml:space="preserve"> Box Testing</w:t>
+          <w:color w:val="FF0000"/>
+          <w:sz w:val="24"/>
+          <w:szCs w:val="24"/>
+        </w:rPr>
+        <w:t>Black Box Testing</w:t>
       </w:r>
       <w:r>
         <w:rPr>
@@ -1144,13 +1136,23 @@
           <w:szCs w:val="24"/>
         </w:rPr>
       </w:pPr>
-      <w:r>
-        <w:rPr>
-          <w:rFonts w:ascii="Times New Roman" w:hAnsi="Times New Roman" w:cs="Times New Roman"/>
-          <w:sz w:val="24"/>
-          <w:szCs w:val="24"/>
-        </w:rPr>
-        <w:t>Untuk penerapan program ini, nanti akan kami jelaskan di BAB IV. (Kalian disini cukup tulis seperti itu saja ya).</w:t>
+      <w:bookmarkStart w:id="0" w:name="_Hlk125390966"/>
+      <w:r>
+        <w:rPr>
+          <w:rFonts w:ascii="Times New Roman" w:hAnsi="Times New Roman" w:cs="Times New Roman"/>
+          <w:sz w:val="24"/>
+          <w:szCs w:val="24"/>
+        </w:rPr>
+        <w:t xml:space="preserve">Untuk penerapan program ini, nanti akan kami jelaskan di BAB IV. </w:t>
+      </w:r>
+      <w:bookmarkEnd w:id="0"/>
+      <w:r>
+        <w:rPr>
+          <w:rFonts w:ascii="Times New Roman" w:hAnsi="Times New Roman" w:cs="Times New Roman"/>
+          <w:sz w:val="24"/>
+          <w:szCs w:val="24"/>
+        </w:rPr>
+        <w:t>(Kalian disini cukup tulis seperti itu saja ya).</w:t>
       </w:r>
     </w:p>
     <w:p>

</xml_diff>